<commit_message>
Remove Levin and Mouchet refs from references section
</commit_message>
<xml_diff>
--- a/manuscript/Van-Mazijk-Cramer-Verboom_main-text_sans-Mendeley.docx
+++ b/manuscript/Van-Mazijk-Cramer-Verboom_main-text_sans-Mendeley.docx
@@ -22938,7 +22938,7 @@
           <w:noProof/>
           <w:lang w:val="en-GB"/>
         </w:rPr>
-        <w:t xml:space="preserve">Levin, L. A., Sibuet, M., Gooday, A. J., Smith, C. R., &amp; Vanreusel, A. (2010). The roles of habitat heterogeneity in generating and maintaining biodiversity on continental margins: an introduction. </w:t>
+        <w:t xml:space="preserve">Linder, H. P. (2019). Rare species, Restionaceae, and the Cape flora. </w:t>
       </w:r>
       <w:r>
         <w:rPr>
@@ -22948,33 +22948,15 @@
           <w:noProof/>
           <w:lang w:val="en-GB"/>
         </w:rPr>
-        <w:t>Marine Ecology</w:t>
-      </w:r>
-      <w:r>
-        <w:rPr>
-          <w:rFonts w:hAnsi="Times New Roman" w:cs="Times New Roman"/>
-          <w:noProof/>
-          <w:lang w:val="en-GB"/>
-        </w:rPr>
-        <w:t xml:space="preserve">, </w:t>
-      </w:r>
-      <w:r>
-        <w:rPr>
-          <w:rFonts w:hAnsi="Times New Roman" w:cs="Times New Roman"/>
-          <w:i/>
-          <w:iCs/>
-          <w:noProof/>
-          <w:lang w:val="en-GB"/>
-        </w:rPr>
-        <w:t>31</w:t>
-      </w:r>
-      <w:r>
-        <w:rPr>
-          <w:rFonts w:hAnsi="Times New Roman" w:cs="Times New Roman"/>
-          <w:noProof/>
-          <w:lang w:val="en-GB"/>
-        </w:rPr>
-        <w:t>, 1–5. https://doi.org/10.1111/j.1439-0485.2009.00358.x</w:t>
+        <w:t>Journal of Biogeography</w:t>
+      </w:r>
+      <w:r>
+        <w:rPr>
+          <w:rFonts w:hAnsi="Times New Roman" w:cs="Times New Roman"/>
+          <w:noProof/>
+          <w:lang w:val="en-GB"/>
+        </w:rPr>
+        <w:t>, 1–14. https://doi.org/10.1111/jbi.13709</w:t>
       </w:r>
     </w:p>
     <w:p>
@@ -22997,7 +22979,7 @@
           <w:noProof/>
           <w:lang w:val="en-GB"/>
         </w:rPr>
-        <w:t xml:space="preserve">Linder, H. P. (2019). Rare species, Restionaceae, and the Cape flora. </w:t>
+        <w:t xml:space="preserve">McLaughlin, B. C., Ackerly, D. D., Klos, P. Z., Natali, J., Dawson, T. E., &amp; Thompson, S. E. (2017). Hydrologic refugia, plants, and climate change. </w:t>
       </w:r>
       <w:r>
         <w:rPr>
@@ -23007,15 +22989,33 @@
           <w:noProof/>
           <w:lang w:val="en-GB"/>
         </w:rPr>
-        <w:t>Journal of Biogeography</w:t>
-      </w:r>
-      <w:r>
-        <w:rPr>
-          <w:rFonts w:hAnsi="Times New Roman" w:cs="Times New Roman"/>
-          <w:noProof/>
-          <w:lang w:val="en-GB"/>
-        </w:rPr>
-        <w:t>, 1–14. https://doi.org/10.1111/jbi.13709</w:t>
+        <w:t>Global Change Biology</w:t>
+      </w:r>
+      <w:r>
+        <w:rPr>
+          <w:rFonts w:hAnsi="Times New Roman" w:cs="Times New Roman"/>
+          <w:noProof/>
+          <w:lang w:val="en-GB"/>
+        </w:rPr>
+        <w:t xml:space="preserve">, </w:t>
+      </w:r>
+      <w:r>
+        <w:rPr>
+          <w:rFonts w:hAnsi="Times New Roman" w:cs="Times New Roman"/>
+          <w:i/>
+          <w:iCs/>
+          <w:noProof/>
+          <w:lang w:val="en-GB"/>
+        </w:rPr>
+        <w:t>23</w:t>
+      </w:r>
+      <w:r>
+        <w:rPr>
+          <w:rFonts w:hAnsi="Times New Roman" w:cs="Times New Roman"/>
+          <w:noProof/>
+          <w:lang w:val="en-GB"/>
+        </w:rPr>
+        <w:t>(8), 2941–2961.</w:t>
       </w:r>
     </w:p>
     <w:p>
@@ -23038,7 +23038,7 @@
           <w:noProof/>
           <w:lang w:val="en-GB"/>
         </w:rPr>
-        <w:t xml:space="preserve">McLaughlin, B. C., Ackerly, D. D., Klos, P. Z., Natali, J., Dawson, T. E., &amp; Thompson, S. E. (2017). Hydrologic refugia, plants, and climate change. </w:t>
+        <w:t xml:space="preserve">Meadows, M E, Chase, B. M., &amp; Seliane, M. (2010). Holocene palaeoenvironments of the Cederberg and Swartruggens mountains, Western Cape, South Africa: pollen and stable isotope evidence from hyrax dung middens. </w:t>
       </w:r>
       <w:r>
         <w:rPr>
@@ -23048,7 +23048,7 @@
           <w:noProof/>
           <w:lang w:val="en-GB"/>
         </w:rPr>
-        <w:t>Global Change Biology</w:t>
+        <w:t>Journal of Arid Environments</w:t>
       </w:r>
       <w:r>
         <w:rPr>
@@ -23066,15 +23066,15 @@
           <w:noProof/>
           <w:lang w:val="en-GB"/>
         </w:rPr>
-        <w:t>23</w:t>
-      </w:r>
-      <w:r>
-        <w:rPr>
-          <w:rFonts w:hAnsi="Times New Roman" w:cs="Times New Roman"/>
-          <w:noProof/>
-          <w:lang w:val="en-GB"/>
-        </w:rPr>
-        <w:t>(8), 2941–2961.</w:t>
+        <w:t>74</w:t>
+      </w:r>
+      <w:r>
+        <w:rPr>
+          <w:rFonts w:hAnsi="Times New Roman" w:cs="Times New Roman"/>
+          <w:noProof/>
+          <w:lang w:val="en-GB"/>
+        </w:rPr>
+        <w:t>(7), 786–793.</w:t>
       </w:r>
     </w:p>
     <w:p>
@@ -23098,7 +23098,7 @@
           <w:lang w:val="en-GB"/>
         </w:rPr>
         <w:lastRenderedPageBreak/>
-        <w:t xml:space="preserve">Meadows, M E, Chase, B. M., &amp; Seliane, M. (2010). Holocene palaeoenvironments of the Cederberg and Swartruggens mountains, Western Cape, South Africa: pollen and stable isotope evidence from hyrax dung middens. </w:t>
+        <w:t xml:space="preserve">Meadows, M E, &amp; Sugden, J. M. (1991). A vegetation history of the last 14,500 years on the Cederberg, SW Cape, South Africa. </w:t>
       </w:r>
       <w:r>
         <w:rPr>
@@ -23108,7 +23108,7 @@
           <w:noProof/>
           <w:lang w:val="en-GB"/>
         </w:rPr>
-        <w:t>Journal of Arid Environments</w:t>
+        <w:t>South African Journal of Science</w:t>
       </w:r>
       <w:r>
         <w:rPr>
@@ -23126,15 +23126,15 @@
           <w:noProof/>
           <w:lang w:val="en-GB"/>
         </w:rPr>
-        <w:t>74</w:t>
-      </w:r>
-      <w:r>
-        <w:rPr>
-          <w:rFonts w:hAnsi="Times New Roman" w:cs="Times New Roman"/>
-          <w:noProof/>
-          <w:lang w:val="en-GB"/>
-        </w:rPr>
-        <w:t>(7), 786–793.</w:t>
+        <w:t>87</w:t>
+      </w:r>
+      <w:r>
+        <w:rPr>
+          <w:rFonts w:hAnsi="Times New Roman" w:cs="Times New Roman"/>
+          <w:noProof/>
+          <w:lang w:val="en-GB"/>
+        </w:rPr>
+        <w:t>(3).</w:t>
       </w:r>
     </w:p>
     <w:p>
@@ -23157,7 +23157,7 @@
           <w:noProof/>
           <w:lang w:val="en-GB"/>
         </w:rPr>
-        <w:t xml:space="preserve">Meadows, M E, &amp; Sugden, J. M. (1991). A vegetation history of the last 14,500 years on the Cederberg, SW Cape, South Africa. </w:t>
+        <w:t xml:space="preserve">Meadows, Michael E, &amp; Sugden, J. M. (1993). The late Quaternary palaeoecology of a floristic kingdom: the southwestern Cape South Africa. </w:t>
       </w:r>
       <w:r>
         <w:rPr>
@@ -23167,7 +23167,7 @@
           <w:noProof/>
           <w:lang w:val="en-GB"/>
         </w:rPr>
-        <w:t>South African Journal of Science</w:t>
+        <w:t>Palaeogeography, Palaeoclimatology, Palaeoecology</w:t>
       </w:r>
       <w:r>
         <w:rPr>
@@ -23185,15 +23185,15 @@
           <w:noProof/>
           <w:lang w:val="en-GB"/>
         </w:rPr>
-        <w:t>87</w:t>
-      </w:r>
-      <w:r>
-        <w:rPr>
-          <w:rFonts w:hAnsi="Times New Roman" w:cs="Times New Roman"/>
-          <w:noProof/>
-          <w:lang w:val="en-GB"/>
-        </w:rPr>
-        <w:t>(3).</w:t>
+        <w:t>101</w:t>
+      </w:r>
+      <w:r>
+        <w:rPr>
+          <w:rFonts w:hAnsi="Times New Roman" w:cs="Times New Roman"/>
+          <w:noProof/>
+          <w:lang w:val="en-GB"/>
+        </w:rPr>
+        <w:t>(3–4), 271–281.</w:t>
       </w:r>
     </w:p>
     <w:p>
@@ -23216,7 +23216,7 @@
           <w:noProof/>
           <w:lang w:val="en-GB"/>
         </w:rPr>
-        <w:t xml:space="preserve">Meadows, Michael E, &amp; Sugden, J. M. (1993). The late Quaternary palaeoecology of a floristic kingdom: the southwestern Cape South Africa. </w:t>
+        <w:t xml:space="preserve">Merow, C., Smith, M. J., &amp; Silander, J. A. (2013). A practical guide to MaxEnt for modeling species’ distributions: what it does, and why inputs and settings matter. </w:t>
       </w:r>
       <w:r>
         <w:rPr>
@@ -23226,7 +23226,7 @@
           <w:noProof/>
           <w:lang w:val="en-GB"/>
         </w:rPr>
-        <w:t>Palaeogeography, Palaeoclimatology, Palaeoecology</w:t>
+        <w:t>Ecography</w:t>
       </w:r>
       <w:r>
         <w:rPr>
@@ -23244,15 +23244,15 @@
           <w:noProof/>
           <w:lang w:val="en-GB"/>
         </w:rPr>
-        <w:t>101</w:t>
-      </w:r>
-      <w:r>
-        <w:rPr>
-          <w:rFonts w:hAnsi="Times New Roman" w:cs="Times New Roman"/>
-          <w:noProof/>
-          <w:lang w:val="en-GB"/>
-        </w:rPr>
-        <w:t>(3–4), 271–281.</w:t>
+        <w:t>36</w:t>
+      </w:r>
+      <w:r>
+        <w:rPr>
+          <w:rFonts w:hAnsi="Times New Roman" w:cs="Times New Roman"/>
+          <w:noProof/>
+          <w:lang w:val="en-GB"/>
+        </w:rPr>
+        <w:t>(10), 1058–1069.</w:t>
       </w:r>
     </w:p>
     <w:p>
@@ -23275,7 +23275,7 @@
           <w:noProof/>
           <w:lang w:val="en-GB"/>
         </w:rPr>
-        <w:t xml:space="preserve">Merow, C., Smith, M. J., &amp; Silander, J. A. (2013). A practical guide to MaxEnt for modeling species’ distributions: what it does, and why inputs and settings matter. </w:t>
+        <w:t xml:space="preserve">Milewski, A. V. (1981). A comparison of vegetation height in relation to the effectiveness of rainfall in the mediterranean and adjacent arid parts of Australia and South Africa. </w:t>
       </w:r>
       <w:r>
         <w:rPr>
@@ -23285,7 +23285,7 @@
           <w:noProof/>
           <w:lang w:val="en-GB"/>
         </w:rPr>
-        <w:t>Ecography</w:t>
+        <w:t>Journal of Biogeography</w:t>
       </w:r>
       <w:r>
         <w:rPr>
@@ -23303,15 +23303,15 @@
           <w:noProof/>
           <w:lang w:val="en-GB"/>
         </w:rPr>
-        <w:t>36</w:t>
-      </w:r>
-      <w:r>
-        <w:rPr>
-          <w:rFonts w:hAnsi="Times New Roman" w:cs="Times New Roman"/>
-          <w:noProof/>
-          <w:lang w:val="en-GB"/>
-        </w:rPr>
-        <w:t>(10), 1058–1069.</w:t>
+        <w:t>8</w:t>
+      </w:r>
+      <w:r>
+        <w:rPr>
+          <w:rFonts w:hAnsi="Times New Roman" w:cs="Times New Roman"/>
+          <w:noProof/>
+          <w:lang w:val="en-GB"/>
+        </w:rPr>
+        <w:t>(2), 107. https://doi.org/10.2307/2844553</w:t>
       </w:r>
     </w:p>
     <w:p>
@@ -23334,7 +23334,7 @@
           <w:noProof/>
           <w:lang w:val="en-GB"/>
         </w:rPr>
-        <w:t xml:space="preserve">Milewski, A. V. (1981). A comparison of vegetation height in relation to the effectiveness of rainfall in the mediterranean and adjacent arid parts of Australia and South Africa. </w:t>
+        <w:t xml:space="preserve">Mucina, L., &amp; Rutherford, M. C. (2006). </w:t>
       </w:r>
       <w:r>
         <w:rPr>
@@ -23344,33 +23344,15 @@
           <w:noProof/>
           <w:lang w:val="en-GB"/>
         </w:rPr>
-        <w:t>Journal of Biogeography</w:t>
-      </w:r>
-      <w:r>
-        <w:rPr>
-          <w:rFonts w:hAnsi="Times New Roman" w:cs="Times New Roman"/>
-          <w:noProof/>
-          <w:lang w:val="en-GB"/>
-        </w:rPr>
-        <w:t xml:space="preserve">, </w:t>
-      </w:r>
-      <w:r>
-        <w:rPr>
-          <w:rFonts w:hAnsi="Times New Roman" w:cs="Times New Roman"/>
-          <w:i/>
-          <w:iCs/>
-          <w:noProof/>
-          <w:lang w:val="en-GB"/>
-        </w:rPr>
-        <w:t>8</w:t>
-      </w:r>
-      <w:r>
-        <w:rPr>
-          <w:rFonts w:hAnsi="Times New Roman" w:cs="Times New Roman"/>
-          <w:noProof/>
-          <w:lang w:val="en-GB"/>
-        </w:rPr>
-        <w:t>(2), 107. https://doi.org/10.2307/2844553</w:t>
+        <w:t>The vegetation of South Africa, Lesotho and Swaziland.</w:t>
+      </w:r>
+      <w:r>
+        <w:rPr>
+          <w:rFonts w:hAnsi="Times New Roman" w:cs="Times New Roman"/>
+          <w:noProof/>
+          <w:lang w:val="en-GB"/>
+        </w:rPr>
+        <w:t xml:space="preserve"> South African National Biodiversity Institute.</w:t>
       </w:r>
     </w:p>
     <w:p>
@@ -23393,7 +23375,7 @@
           <w:noProof/>
           <w:lang w:val="en-GB"/>
         </w:rPr>
-        <w:t xml:space="preserve">Mouchet, M., Levers, C., Zupan, L., Kuemmerle, T., Plutzar, C., Erb, K., Lavorel, S., Thuiller, W., &amp; Haberl, H. (2015). Testing the effectiveness of environmental variables to explain European terrestrial vertebrate species richness across biogeographical scales. </w:t>
+        <w:t xml:space="preserve">Oliver, E. G. H., Linder, H. P., &amp; Rourke, J. P. (1983). Geographical distribution of present-day Cape taxa and their phytogeographical significance. </w:t>
       </w:r>
       <w:r>
         <w:rPr>
@@ -23403,7 +23385,7 @@
           <w:noProof/>
           <w:lang w:val="en-GB"/>
         </w:rPr>
-        <w:t>PLoS ONE</w:t>
+        <w:t>Bothalia</w:t>
       </w:r>
       <w:r>
         <w:rPr>
@@ -23421,15 +23403,15 @@
           <w:noProof/>
           <w:lang w:val="en-GB"/>
         </w:rPr>
-        <w:t>10</w:t>
-      </w:r>
-      <w:r>
-        <w:rPr>
-          <w:rFonts w:hAnsi="Times New Roman" w:cs="Times New Roman"/>
-          <w:noProof/>
-          <w:lang w:val="en-GB"/>
-        </w:rPr>
-        <w:t>(7), 1–16. https://doi.org/10.1371/journal.pone.0131924</w:t>
+        <w:t>14</w:t>
+      </w:r>
+      <w:r>
+        <w:rPr>
+          <w:rFonts w:hAnsi="Times New Roman" w:cs="Times New Roman"/>
+          <w:noProof/>
+          <w:lang w:val="en-GB"/>
+        </w:rPr>
+        <w:t>(3/4), 427–440.</w:t>
       </w:r>
     </w:p>
     <w:p>
@@ -23452,7 +23434,7 @@
           <w:noProof/>
           <w:lang w:val="en-GB"/>
         </w:rPr>
-        <w:t xml:space="preserve">Mucina, L., &amp; Rutherford, M. C. (2006). </w:t>
+        <w:t xml:space="preserve">Olson, D. M., Dinerstein, E., Wikramanayake, E. D., Burgess, N. D., Powell, G. V. N., Underwood, E. C., D’amico, J. A., Itoua, I., Strand, H. E., Morrison, J. C., &amp; others. (2001). Terrestrial Ecoregions of the World: A New Map of Life on Earth: A new global map of terrestrial ecoregions provides an innovative tool for conserving biodiversity. </w:t>
       </w:r>
       <w:r>
         <w:rPr>
@@ -23462,15 +23444,33 @@
           <w:noProof/>
           <w:lang w:val="en-GB"/>
         </w:rPr>
-        <w:t>The vegetation of South Africa, Lesotho and Swaziland.</w:t>
-      </w:r>
-      <w:r>
-        <w:rPr>
-          <w:rFonts w:hAnsi="Times New Roman" w:cs="Times New Roman"/>
-          <w:noProof/>
-          <w:lang w:val="en-GB"/>
-        </w:rPr>
-        <w:t xml:space="preserve"> South African National Biodiversity Institute.</w:t>
+        <w:t>BioScience</w:t>
+      </w:r>
+      <w:r>
+        <w:rPr>
+          <w:rFonts w:hAnsi="Times New Roman" w:cs="Times New Roman"/>
+          <w:noProof/>
+          <w:lang w:val="en-GB"/>
+        </w:rPr>
+        <w:t xml:space="preserve">, </w:t>
+      </w:r>
+      <w:r>
+        <w:rPr>
+          <w:rFonts w:hAnsi="Times New Roman" w:cs="Times New Roman"/>
+          <w:i/>
+          <w:iCs/>
+          <w:noProof/>
+          <w:lang w:val="en-GB"/>
+        </w:rPr>
+        <w:t>51</w:t>
+      </w:r>
+      <w:r>
+        <w:rPr>
+          <w:rFonts w:hAnsi="Times New Roman" w:cs="Times New Roman"/>
+          <w:noProof/>
+          <w:lang w:val="en-GB"/>
+        </w:rPr>
+        <w:t>(11), 933–938.</w:t>
       </w:r>
     </w:p>
     <w:p>
@@ -23493,7 +23493,7 @@
           <w:noProof/>
           <w:lang w:val="en-GB"/>
         </w:rPr>
-        <w:t xml:space="preserve">Oliver, E. G. H., Linder, H. P., &amp; Rourke, J. P. (1983). Geographical distribution of present-day Cape taxa and their phytogeographical significance. </w:t>
+        <w:t xml:space="preserve">R Core Team. (2019). </w:t>
       </w:r>
       <w:r>
         <w:rPr>
@@ -23503,33 +23503,15 @@
           <w:noProof/>
           <w:lang w:val="en-GB"/>
         </w:rPr>
-        <w:t>Bothalia</w:t>
-      </w:r>
-      <w:r>
-        <w:rPr>
-          <w:rFonts w:hAnsi="Times New Roman" w:cs="Times New Roman"/>
-          <w:noProof/>
-          <w:lang w:val="en-GB"/>
-        </w:rPr>
-        <w:t xml:space="preserve">, </w:t>
-      </w:r>
-      <w:r>
-        <w:rPr>
-          <w:rFonts w:hAnsi="Times New Roman" w:cs="Times New Roman"/>
-          <w:i/>
-          <w:iCs/>
-          <w:noProof/>
-          <w:lang w:val="en-GB"/>
-        </w:rPr>
-        <w:t>14</w:t>
-      </w:r>
-      <w:r>
-        <w:rPr>
-          <w:rFonts w:hAnsi="Times New Roman" w:cs="Times New Roman"/>
-          <w:noProof/>
-          <w:lang w:val="en-GB"/>
-        </w:rPr>
-        <w:t>(3/4), 427–440.</w:t>
+        <w:t>R: A Language and Environment for Statistical Computing</w:t>
+      </w:r>
+      <w:r>
+        <w:rPr>
+          <w:rFonts w:hAnsi="Times New Roman" w:cs="Times New Roman"/>
+          <w:noProof/>
+          <w:lang w:val="en-GB"/>
+        </w:rPr>
+        <w:t>. https://www.r-project.org/</w:t>
       </w:r>
     </w:p>
     <w:p>
@@ -23552,7 +23534,7 @@
           <w:noProof/>
           <w:lang w:val="en-GB"/>
         </w:rPr>
-        <w:t xml:space="preserve">Olson, D. M., Dinerstein, E., Wikramanayake, E. D., Burgess, N. D., Powell, G. V. N., Underwood, E. C., D’amico, J. A., Itoua, I., Strand, H. E., Morrison, J. C., &amp; others. (2001). Terrestrial Ecoregions of the World: A New Map of Life on Earth: A new global map of terrestrial ecoregions provides an innovative tool for conserving biodiversity. </w:t>
+        <w:t xml:space="preserve">Rebelo, T. G. (2001). </w:t>
       </w:r>
       <w:r>
         <w:rPr>
@@ -23562,33 +23544,15 @@
           <w:noProof/>
           <w:lang w:val="en-GB"/>
         </w:rPr>
-        <w:t>BioScience</w:t>
-      </w:r>
-      <w:r>
-        <w:rPr>
-          <w:rFonts w:hAnsi="Times New Roman" w:cs="Times New Roman"/>
-          <w:noProof/>
-          <w:lang w:val="en-GB"/>
-        </w:rPr>
-        <w:t xml:space="preserve">, </w:t>
-      </w:r>
-      <w:r>
-        <w:rPr>
-          <w:rFonts w:hAnsi="Times New Roman" w:cs="Times New Roman"/>
-          <w:i/>
-          <w:iCs/>
-          <w:noProof/>
-          <w:lang w:val="en-GB"/>
-        </w:rPr>
-        <w:t>51</w:t>
-      </w:r>
-      <w:r>
-        <w:rPr>
-          <w:rFonts w:hAnsi="Times New Roman" w:cs="Times New Roman"/>
-          <w:noProof/>
-          <w:lang w:val="en-GB"/>
-        </w:rPr>
-        <w:t>(11), 933–938.</w:t>
+        <w:t>A field guide to the proteas of South Africa</w:t>
+      </w:r>
+      <w:r>
+        <w:rPr>
+          <w:rFonts w:hAnsi="Times New Roman" w:cs="Times New Roman"/>
+          <w:noProof/>
+          <w:lang w:val="en-GB"/>
+        </w:rPr>
+        <w:t>. Fernwood.</w:t>
       </w:r>
     </w:p>
     <w:p>
@@ -23611,7 +23575,7 @@
           <w:noProof/>
           <w:lang w:val="en-GB"/>
         </w:rPr>
-        <w:t xml:space="preserve">R Core Team. (2019). </w:t>
+        <w:t xml:space="preserve">Ricklefs, R. E. (1987). Community diversity: relative roles of local and regional processes. </w:t>
       </w:r>
       <w:r>
         <w:rPr>
@@ -23621,15 +23585,33 @@
           <w:noProof/>
           <w:lang w:val="en-GB"/>
         </w:rPr>
-        <w:t>R: A Language and Environment for Statistical Computing</w:t>
-      </w:r>
-      <w:r>
-        <w:rPr>
-          <w:rFonts w:hAnsi="Times New Roman" w:cs="Times New Roman"/>
-          <w:noProof/>
-          <w:lang w:val="en-GB"/>
-        </w:rPr>
-        <w:t>. https://www.r-project.org/</w:t>
+        <w:t>Science, New Series</w:t>
+      </w:r>
+      <w:r>
+        <w:rPr>
+          <w:rFonts w:hAnsi="Times New Roman" w:cs="Times New Roman"/>
+          <w:noProof/>
+          <w:lang w:val="en-GB"/>
+        </w:rPr>
+        <w:t xml:space="preserve">, </w:t>
+      </w:r>
+      <w:r>
+        <w:rPr>
+          <w:rFonts w:hAnsi="Times New Roman" w:cs="Times New Roman"/>
+          <w:i/>
+          <w:iCs/>
+          <w:noProof/>
+          <w:lang w:val="en-GB"/>
+        </w:rPr>
+        <w:t>235</w:t>
+      </w:r>
+      <w:r>
+        <w:rPr>
+          <w:rFonts w:hAnsi="Times New Roman" w:cs="Times New Roman"/>
+          <w:noProof/>
+          <w:lang w:val="en-GB"/>
+        </w:rPr>
+        <w:t>(4785), 167–171.</w:t>
       </w:r>
     </w:p>
     <w:p>
@@ -23652,7 +23634,7 @@
           <w:noProof/>
           <w:lang w:val="en-GB"/>
         </w:rPr>
-        <w:t xml:space="preserve">Rebelo, T. G. (2001). </w:t>
+        <w:t xml:space="preserve">Ricklefs, R. E. (2004). A comprehensive framework for global patterns in biodiversity. </w:t>
       </w:r>
       <w:r>
         <w:rPr>
@@ -23662,15 +23644,33 @@
           <w:noProof/>
           <w:lang w:val="en-GB"/>
         </w:rPr>
-        <w:t>A field guide to the proteas of South Africa</w:t>
-      </w:r>
-      <w:r>
-        <w:rPr>
-          <w:rFonts w:hAnsi="Times New Roman" w:cs="Times New Roman"/>
-          <w:noProof/>
-          <w:lang w:val="en-GB"/>
-        </w:rPr>
-        <w:t>. Fernwood.</w:t>
+        <w:t>Ecology Letters</w:t>
+      </w:r>
+      <w:r>
+        <w:rPr>
+          <w:rFonts w:hAnsi="Times New Roman" w:cs="Times New Roman"/>
+          <w:noProof/>
+          <w:lang w:val="en-GB"/>
+        </w:rPr>
+        <w:t xml:space="preserve">, </w:t>
+      </w:r>
+      <w:r>
+        <w:rPr>
+          <w:rFonts w:hAnsi="Times New Roman" w:cs="Times New Roman"/>
+          <w:i/>
+          <w:iCs/>
+          <w:noProof/>
+          <w:lang w:val="en-GB"/>
+        </w:rPr>
+        <w:t>7</w:t>
+      </w:r>
+      <w:r>
+        <w:rPr>
+          <w:rFonts w:hAnsi="Times New Roman" w:cs="Times New Roman"/>
+          <w:noProof/>
+          <w:lang w:val="en-GB"/>
+        </w:rPr>
+        <w:t>(1), 1–15.</w:t>
       </w:r>
     </w:p>
     <w:p>
@@ -23693,7 +23693,7 @@
           <w:noProof/>
           <w:lang w:val="en-GB"/>
         </w:rPr>
-        <w:t xml:space="preserve">Ricklefs, R. E. (1987). Community diversity: relative roles of local and regional processes. </w:t>
+        <w:t xml:space="preserve">Shane, M. W., Cramer, M. D., &amp; Lambers, H. (2008). Root of edaphically controlled Proteaceae turnover on the Agulhas Plain, South Africa: phosphate uptake regulation and growth. </w:t>
       </w:r>
       <w:r>
         <w:rPr>
@@ -23703,7 +23703,7 @@
           <w:noProof/>
           <w:lang w:val="en-GB"/>
         </w:rPr>
-        <w:t>Science, New Series</w:t>
+        <w:t>Plant, Cell &amp; Environment</w:t>
       </w:r>
       <w:r>
         <w:rPr>
@@ -23721,15 +23721,15 @@
           <w:noProof/>
           <w:lang w:val="en-GB"/>
         </w:rPr>
-        <w:t>235</w:t>
-      </w:r>
-      <w:r>
-        <w:rPr>
-          <w:rFonts w:hAnsi="Times New Roman" w:cs="Times New Roman"/>
-          <w:noProof/>
-          <w:lang w:val="en-GB"/>
-        </w:rPr>
-        <w:t>(4785), 167–171.</w:t>
+        <w:t>31</w:t>
+      </w:r>
+      <w:r>
+        <w:rPr>
+          <w:rFonts w:hAnsi="Times New Roman" w:cs="Times New Roman"/>
+          <w:noProof/>
+          <w:lang w:val="en-GB"/>
+        </w:rPr>
+        <w:t>(12), 1825–1833.</w:t>
       </w:r>
     </w:p>
     <w:p>
@@ -23752,7 +23752,7 @@
           <w:noProof/>
           <w:lang w:val="en-GB"/>
         </w:rPr>
-        <w:t xml:space="preserve">Ricklefs, R. E. (2004). A comprehensive framework for global patterns in biodiversity. </w:t>
+        <w:t xml:space="preserve">Slingsby, J. A., February, E. C., &amp; Rebelo, T. G. (2018). Water: at what cost to our unique flora? </w:t>
       </w:r>
       <w:r>
         <w:rPr>
@@ -23762,7 +23762,7 @@
           <w:noProof/>
           <w:lang w:val="en-GB"/>
         </w:rPr>
-        <w:t>Ecology Letters</w:t>
+        <w:t>Veld &amp; Flora</w:t>
       </w:r>
       <w:r>
         <w:rPr>
@@ -23780,15 +23780,15 @@
           <w:noProof/>
           <w:lang w:val="en-GB"/>
         </w:rPr>
-        <w:t>7</w:t>
-      </w:r>
-      <w:r>
-        <w:rPr>
-          <w:rFonts w:hAnsi="Times New Roman" w:cs="Times New Roman"/>
-          <w:noProof/>
-          <w:lang w:val="en-GB"/>
-        </w:rPr>
-        <w:t>(1), 1–15.</w:t>
+        <w:t>June</w:t>
+      </w:r>
+      <w:r>
+        <w:rPr>
+          <w:rFonts w:hAnsi="Times New Roman" w:cs="Times New Roman"/>
+          <w:noProof/>
+          <w:lang w:val="en-GB"/>
+        </w:rPr>
+        <w:t>, 72–75.</w:t>
       </w:r>
     </w:p>
     <w:p>
@@ -23811,7 +23811,7 @@
           <w:noProof/>
           <w:lang w:val="en-GB"/>
         </w:rPr>
-        <w:t xml:space="preserve">Shane, M. W., Cramer, M. D., &amp; Lambers, H. (2008). Root of edaphically controlled Proteaceae turnover on the Agulhas Plain, South Africa: phosphate uptake regulation and growth. </w:t>
+        <w:t xml:space="preserve">Snijman, D. A. (2013). </w:t>
       </w:r>
       <w:r>
         <w:rPr>
@@ -23821,33 +23821,15 @@
           <w:noProof/>
           <w:lang w:val="en-GB"/>
         </w:rPr>
-        <w:t>Plant, Cell &amp; Environment</w:t>
-      </w:r>
-      <w:r>
-        <w:rPr>
-          <w:rFonts w:hAnsi="Times New Roman" w:cs="Times New Roman"/>
-          <w:noProof/>
-          <w:lang w:val="en-GB"/>
-        </w:rPr>
-        <w:t xml:space="preserve">, </w:t>
-      </w:r>
-      <w:r>
-        <w:rPr>
-          <w:rFonts w:hAnsi="Times New Roman" w:cs="Times New Roman"/>
-          <w:i/>
-          <w:iCs/>
-          <w:noProof/>
-          <w:lang w:val="en-GB"/>
-        </w:rPr>
-        <w:t>31</w:t>
-      </w:r>
-      <w:r>
-        <w:rPr>
-          <w:rFonts w:hAnsi="Times New Roman" w:cs="Times New Roman"/>
-          <w:noProof/>
-          <w:lang w:val="en-GB"/>
-        </w:rPr>
-        <w:t>(12), 1825–1833.</w:t>
+        <w:t>Plants of the Greater Cape Floristic Region. 2: The Extra Cape flora</w:t>
+      </w:r>
+      <w:r>
+        <w:rPr>
+          <w:rFonts w:hAnsi="Times New Roman" w:cs="Times New Roman"/>
+          <w:noProof/>
+          <w:lang w:val="en-GB"/>
+        </w:rPr>
+        <w:t>. South African National Biodiversity Institute.</w:t>
       </w:r>
     </w:p>
     <w:p>
@@ -23870,7 +23852,7 @@
           <w:noProof/>
           <w:lang w:val="en-GB"/>
         </w:rPr>
-        <w:t xml:space="preserve">Slingsby, J. A., February, E. C., &amp; Rebelo, T. G. (2018). Water: at what cost to our unique flora? </w:t>
+        <w:t xml:space="preserve">Sobel, J. M., Chen, G. F., Watt, L. R., &amp; Schemske, D. W. (2010). The biology of speciation. </w:t>
       </w:r>
       <w:r>
         <w:rPr>
@@ -23880,7 +23862,7 @@
           <w:noProof/>
           <w:lang w:val="en-GB"/>
         </w:rPr>
-        <w:t>Veld &amp; Flora</w:t>
+        <w:t>Evolution</w:t>
       </w:r>
       <w:r>
         <w:rPr>
@@ -23898,15 +23880,15 @@
           <w:noProof/>
           <w:lang w:val="en-GB"/>
         </w:rPr>
-        <w:t>June</w:t>
-      </w:r>
-      <w:r>
-        <w:rPr>
-          <w:rFonts w:hAnsi="Times New Roman" w:cs="Times New Roman"/>
-          <w:noProof/>
-          <w:lang w:val="en-GB"/>
-        </w:rPr>
-        <w:t>, 72–75.</w:t>
+        <w:t>64</w:t>
+      </w:r>
+      <w:r>
+        <w:rPr>
+          <w:rFonts w:hAnsi="Times New Roman" w:cs="Times New Roman"/>
+          <w:noProof/>
+          <w:lang w:val="en-GB"/>
+        </w:rPr>
+        <w:t>(2), 295–315. https://doi.org/10.1111/j.1558-5646.2009.00877.x</w:t>
       </w:r>
     </w:p>
     <w:p>
@@ -23929,8 +23911,7 @@
           <w:noProof/>
           <w:lang w:val="en-GB"/>
         </w:rPr>
-        <w:lastRenderedPageBreak/>
-        <w:t xml:space="preserve">Snijman, D. A. (2013). </w:t>
+        <w:t xml:space="preserve">Stein, A., Gerstner, K., &amp; Kreft, H. (2014). Environmental heterogeneity as a universal driver of species richness across taxa, biomes and spatial scales. </w:t>
       </w:r>
       <w:r>
         <w:rPr>
@@ -23940,15 +23921,33 @@
           <w:noProof/>
           <w:lang w:val="en-GB"/>
         </w:rPr>
-        <w:t>Plants of the Greater Cape Floristic Region. 2: The Extra Cape flora</w:t>
-      </w:r>
-      <w:r>
-        <w:rPr>
-          <w:rFonts w:hAnsi="Times New Roman" w:cs="Times New Roman"/>
-          <w:noProof/>
-          <w:lang w:val="en-GB"/>
-        </w:rPr>
-        <w:t>. South African National Biodiversity Institute.</w:t>
+        <w:t>Ecology Letters</w:t>
+      </w:r>
+      <w:r>
+        <w:rPr>
+          <w:rFonts w:hAnsi="Times New Roman" w:cs="Times New Roman"/>
+          <w:noProof/>
+          <w:lang w:val="en-GB"/>
+        </w:rPr>
+        <w:t xml:space="preserve">, </w:t>
+      </w:r>
+      <w:r>
+        <w:rPr>
+          <w:rFonts w:hAnsi="Times New Roman" w:cs="Times New Roman"/>
+          <w:i/>
+          <w:iCs/>
+          <w:noProof/>
+          <w:lang w:val="en-GB"/>
+        </w:rPr>
+        <w:t>17</w:t>
+      </w:r>
+      <w:r>
+        <w:rPr>
+          <w:rFonts w:hAnsi="Times New Roman" w:cs="Times New Roman"/>
+          <w:noProof/>
+          <w:lang w:val="en-GB"/>
+        </w:rPr>
+        <w:t>(7), 866–880. https://doi.org/10.1111/ele.12277</w:t>
       </w:r>
     </w:p>
     <w:p>
@@ -23971,124 +23970,7 @@
           <w:noProof/>
           <w:lang w:val="en-GB"/>
         </w:rPr>
-        <w:t xml:space="preserve">Sobel, J. M., Chen, G. F., Watt, L. R., &amp; Schemske, D. W. (2010). The biology of speciation. </w:t>
-      </w:r>
-      <w:r>
-        <w:rPr>
-          <w:rFonts w:hAnsi="Times New Roman" w:cs="Times New Roman"/>
-          <w:i/>
-          <w:iCs/>
-          <w:noProof/>
-          <w:lang w:val="en-GB"/>
-        </w:rPr>
-        <w:t>Evolution</w:t>
-      </w:r>
-      <w:r>
-        <w:rPr>
-          <w:rFonts w:hAnsi="Times New Roman" w:cs="Times New Roman"/>
-          <w:noProof/>
-          <w:lang w:val="en-GB"/>
-        </w:rPr>
-        <w:t xml:space="preserve">, </w:t>
-      </w:r>
-      <w:r>
-        <w:rPr>
-          <w:rFonts w:hAnsi="Times New Roman" w:cs="Times New Roman"/>
-          <w:i/>
-          <w:iCs/>
-          <w:noProof/>
-          <w:lang w:val="en-GB"/>
-        </w:rPr>
-        <w:t>64</w:t>
-      </w:r>
-      <w:r>
-        <w:rPr>
-          <w:rFonts w:hAnsi="Times New Roman" w:cs="Times New Roman"/>
-          <w:noProof/>
-          <w:lang w:val="en-GB"/>
-        </w:rPr>
-        <w:t>(2), 295–315. https://doi.org/10.1111/j.1558-5646.2009.00877.x</w:t>
-      </w:r>
-    </w:p>
-    <w:p>
-      <w:pPr>
-        <w:widowControl w:val="0"/>
-        <w:autoSpaceDE w:val="0"/>
-        <w:autoSpaceDN w:val="0"/>
-        <w:adjustRightInd w:val="0"/>
-        <w:spacing w:after="180"/>
-        <w:ind w:left="480" w:hanging="480"/>
-        <w:rPr>
-          <w:rFonts w:hAnsi="Times New Roman" w:cs="Times New Roman"/>
-          <w:noProof/>
-          <w:lang w:val="en-GB"/>
-        </w:rPr>
-      </w:pPr>
-      <w:r>
-        <w:rPr>
-          <w:rFonts w:hAnsi="Times New Roman" w:cs="Times New Roman"/>
-          <w:noProof/>
-          <w:lang w:val="en-GB"/>
-        </w:rPr>
-        <w:t xml:space="preserve">Stein, A., Gerstner, K., &amp; Kreft, H. (2014). Environmental heterogeneity as a universal driver of species richness across taxa, biomes and spatial scales. </w:t>
-      </w:r>
-      <w:r>
-        <w:rPr>
-          <w:rFonts w:hAnsi="Times New Roman" w:cs="Times New Roman"/>
-          <w:i/>
-          <w:iCs/>
-          <w:noProof/>
-          <w:lang w:val="en-GB"/>
-        </w:rPr>
-        <w:t>Ecology Letters</w:t>
-      </w:r>
-      <w:r>
-        <w:rPr>
-          <w:rFonts w:hAnsi="Times New Roman" w:cs="Times New Roman"/>
-          <w:noProof/>
-          <w:lang w:val="en-GB"/>
-        </w:rPr>
-        <w:t xml:space="preserve">, </w:t>
-      </w:r>
-      <w:r>
-        <w:rPr>
-          <w:rFonts w:hAnsi="Times New Roman" w:cs="Times New Roman"/>
-          <w:i/>
-          <w:iCs/>
-          <w:noProof/>
-          <w:lang w:val="en-GB"/>
-        </w:rPr>
-        <w:t>17</w:t>
-      </w:r>
-      <w:r>
-        <w:rPr>
-          <w:rFonts w:hAnsi="Times New Roman" w:cs="Times New Roman"/>
-          <w:noProof/>
-          <w:lang w:val="en-GB"/>
-        </w:rPr>
-        <w:t>(7), 866–880. https://doi.org/10.1111/ele.12277</w:t>
-      </w:r>
-    </w:p>
-    <w:p>
-      <w:pPr>
-        <w:widowControl w:val="0"/>
-        <w:autoSpaceDE w:val="0"/>
-        <w:autoSpaceDN w:val="0"/>
-        <w:adjustRightInd w:val="0"/>
-        <w:spacing w:after="180"/>
-        <w:ind w:left="480" w:hanging="480"/>
-        <w:rPr>
-          <w:rFonts w:hAnsi="Times New Roman" w:cs="Times New Roman"/>
-          <w:noProof/>
-          <w:lang w:val="en-GB"/>
-        </w:rPr>
-      </w:pPr>
-      <w:r>
-        <w:rPr>
-          <w:rFonts w:hAnsi="Times New Roman" w:cs="Times New Roman"/>
-          <w:noProof/>
-          <w:lang w:val="en-GB"/>
-        </w:rPr>
+        <w:lastRenderedPageBreak/>
         <w:t xml:space="preserve">Stock, W. D., &amp; Verboom, G. A. (2012). Phylogenetic ecology of foliar N and P concentrations and N: P ratios across mediterranean-type ecosystems. </w:t>
       </w:r>
       <w:r>

</xml_diff>

<commit_message>
Check all refs in references section appear in text
</commit_message>
<xml_diff>
--- a/manuscript/Van-Mazijk-Cramer-Verboom_main-text_sans-Mendeley.docx
+++ b/manuscript/Van-Mazijk-Cramer-Verboom_main-text_sans-Mendeley.docx
@@ -24089,7 +24089,15 @@
           <w:noProof/>
           <w:lang w:val="en-GB"/>
         </w:rPr>
-        <w:t xml:space="preserve">van Rensburg, B. J., Chown, S. L., &amp; Gaston, K. J. (2002). Species richness, environmental correlates, and spatial scale: a test esing South African birds. </w:t>
+        <w:t>V</w:t>
+      </w:r>
+      <w:r>
+        <w:rPr>
+          <w:rFonts w:hAnsi="Times New Roman" w:cs="Times New Roman"/>
+          <w:noProof/>
+          <w:lang w:val="en-GB"/>
+        </w:rPr>
+        <w:t xml:space="preserve">an Rensburg, B. J., Chown, S. L., &amp; Gaston, K. J. (2002). Species richness, environmental correlates, and spatial scale: a test esing South African birds. </w:t>
       </w:r>
       <w:r>
         <w:rPr>

</xml_diff>